<commit_message>
removed empty space from document
</commit_message>
<xml_diff>
--- a/Overview.docx
+++ b/Overview.docx
@@ -1,6 +1,6 @@
 
 <file path=word/document.xml><?xml version="1.0" encoding="utf-8"?>
-<w:document xmlns:wpc="http://schemas.microsoft.com/office/word/2010/wordprocessingCanvas" xmlns:mc="http://schemas.openxmlformats.org/markup-compatibility/2006" xmlns:o="urn:schemas-microsoft-com:office:office" xmlns:r="http://schemas.openxmlformats.org/officeDocument/2006/relationships" xmlns:m="http://schemas.openxmlformats.org/officeDocument/2006/math" xmlns:v="urn:schemas-microsoft-com:vml" xmlns:wp14="http://schemas.microsoft.com/office/word/2010/wordprocessingDrawing" xmlns:wp="http://schemas.openxmlformats.org/drawingml/2006/wordprocessingDrawing" xmlns:w10="urn:schemas-microsoft-com:office:word" xmlns:w="http://schemas.openxmlformats.org/wordprocessingml/2006/main" xmlns:w14="http://schemas.microsoft.com/office/word/2010/wordml" xmlns:w15="http://schemas.microsoft.com/office/word/2012/wordml" xmlns:wpg="http://schemas.microsoft.com/office/word/2010/wordprocessingGroup" xmlns:wpi="http://schemas.microsoft.com/office/word/2010/wordprocessingInk" xmlns:wne="http://schemas.microsoft.com/office/word/2006/wordml" xmlns:wps="http://schemas.microsoft.com/office/word/2010/wordprocessingShape" mc:Ignorable="w14 w15 wp14">
+<w:document xmlns:wpc="http://schemas.microsoft.com/office/word/2010/wordprocessingCanvas" xmlns:cx="http://schemas.microsoft.com/office/drawing/2014/chartex" xmlns:cx1="http://schemas.microsoft.com/office/drawing/2015/9/8/chartex" xmlns:cx2="http://schemas.microsoft.com/office/drawing/2015/10/21/chartex" xmlns:cx3="http://schemas.microsoft.com/office/drawing/2016/5/9/chartex" xmlns:cx4="http://schemas.microsoft.com/office/drawing/2016/5/10/chartex" xmlns:cx5="http://schemas.microsoft.com/office/drawing/2016/5/11/chartex" xmlns:cx6="http://schemas.microsoft.com/office/drawing/2016/5/12/chartex" xmlns:cx7="http://schemas.microsoft.com/office/drawing/2016/5/13/chartex" xmlns:cx8="http://schemas.microsoft.com/office/drawing/2016/5/14/chartex" xmlns:mc="http://schemas.openxmlformats.org/markup-compatibility/2006" xmlns:aink="http://schemas.microsoft.com/office/drawing/2016/ink" xmlns:am3d="http://schemas.microsoft.com/office/drawing/2017/model3d" xmlns:o="urn:schemas-microsoft-com:office:office" xmlns:r="http://schemas.openxmlformats.org/officeDocument/2006/relationships" xmlns:m="http://schemas.openxmlformats.org/officeDocument/2006/math" xmlns:v="urn:schemas-microsoft-com:vml" xmlns:wp14="http://schemas.microsoft.com/office/word/2010/wordprocessingDrawing" xmlns:wp="http://schemas.openxmlformats.org/drawingml/2006/wordprocessingDrawing" xmlns:w10="urn:schemas-microsoft-com:office:word" xmlns:w="http://schemas.openxmlformats.org/wordprocessingml/2006/main" xmlns:w14="http://schemas.microsoft.com/office/word/2010/wordml" xmlns:w15="http://schemas.microsoft.com/office/word/2012/wordml" xmlns:w16se="http://schemas.microsoft.com/office/word/2015/wordml/symex" xmlns:wpg="http://schemas.microsoft.com/office/word/2010/wordprocessingGroup" xmlns:wpi="http://schemas.microsoft.com/office/word/2010/wordprocessingInk" xmlns:wne="http://schemas.microsoft.com/office/word/2006/wordml" xmlns:wps="http://schemas.microsoft.com/office/word/2010/wordprocessingShape" mc:Ignorable="w14 w15 w16se wp14">
   <w:body>
     <w:p>
       <w:pPr>
@@ -75,140 +75,120 @@
           <w:numId w:val="3"/>
         </w:numPr>
       </w:pPr>
+      <w:r>
+        <w:t>Git</w:t>
+      </w:r>
+    </w:p>
+    <w:p>
+      <w:pPr>
+        <w:pStyle w:val="ListParagraph"/>
+        <w:numPr>
+          <w:ilvl w:val="2"/>
+          <w:numId w:val="3"/>
+        </w:numPr>
+      </w:pPr>
+      <w:r>
+        <w:t>https://git-scm.com/download/win</w:t>
+      </w:r>
+    </w:p>
+    <w:p>
+      <w:pPr>
+        <w:pStyle w:val="ListParagraph"/>
+        <w:numPr>
+          <w:ilvl w:val="2"/>
+          <w:numId w:val="3"/>
+        </w:numPr>
+      </w:pPr>
+      <w:r>
+        <w:t>http://git-scm.com/download/mac</w:t>
+      </w:r>
+    </w:p>
+    <w:p>
+      <w:pPr>
+        <w:pStyle w:val="ListParagraph"/>
+        <w:numPr>
+          <w:ilvl w:val="2"/>
+          <w:numId w:val="3"/>
+        </w:numPr>
+      </w:pPr>
       <w:proofErr w:type="spellStart"/>
       <w:r>
-        <w:t>Git</w:t>
+        <w:t>choco</w:t>
       </w:r>
       <w:proofErr w:type="spellEnd"/>
-    </w:p>
-    <w:p>
-      <w:pPr>
-        <w:pStyle w:val="ListParagraph"/>
-        <w:numPr>
-          <w:ilvl w:val="2"/>
-          <w:numId w:val="3"/>
-        </w:numPr>
-      </w:pPr>
-      <w:r>
-        <w:t>https://git-scm.com/download/win</w:t>
-      </w:r>
-    </w:p>
-    <w:p>
-      <w:pPr>
-        <w:pStyle w:val="ListParagraph"/>
-        <w:numPr>
-          <w:ilvl w:val="2"/>
-          <w:numId w:val="3"/>
-        </w:numPr>
-      </w:pPr>
-      <w:r>
-        <w:t>http://git-scm.com/download/mac</w:t>
-      </w:r>
-    </w:p>
-    <w:p>
-      <w:pPr>
-        <w:pStyle w:val="ListParagraph"/>
-        <w:numPr>
-          <w:ilvl w:val="2"/>
-          <w:numId w:val="3"/>
-        </w:numPr>
-      </w:pPr>
+      <w:r>
+        <w:t xml:space="preserve"> </w:t>
+      </w:r>
       <w:proofErr w:type="spellStart"/>
       <w:r>
-        <w:t>choco</w:t>
+        <w:t>inst</w:t>
       </w:r>
       <w:proofErr w:type="spellEnd"/>
       <w:r>
-        <w:t xml:space="preserve"> </w:t>
-      </w:r>
+        <w:t xml:space="preserve"> -y git</w:t>
+      </w:r>
+    </w:p>
+    <w:p>
+      <w:pPr>
+        <w:pStyle w:val="ListParagraph"/>
+        <w:numPr>
+          <w:ilvl w:val="1"/>
+          <w:numId w:val="3"/>
+        </w:numPr>
+      </w:pPr>
       <w:proofErr w:type="spellStart"/>
       <w:r>
-        <w:t>inst</w:t>
+        <w:t>PoshGit</w:t>
       </w:r>
       <w:proofErr w:type="spellEnd"/>
+    </w:p>
+    <w:p>
+      <w:pPr>
+        <w:pStyle w:val="ListParagraph"/>
+        <w:numPr>
+          <w:ilvl w:val="2"/>
+          <w:numId w:val="3"/>
+        </w:numPr>
+      </w:pPr>
+      <w:r>
+        <w:t>https://github.com/dahlbyk/posh-git</w:t>
+      </w:r>
+    </w:p>
+    <w:p>
+      <w:pPr>
+        <w:pStyle w:val="ListParagraph"/>
+        <w:numPr>
+          <w:ilvl w:val="2"/>
+          <w:numId w:val="3"/>
+        </w:numPr>
+      </w:pPr>
+      <w:proofErr w:type="spellStart"/>
+      <w:r>
+        <w:t>cinst</w:t>
+      </w:r>
+      <w:proofErr w:type="spellEnd"/>
       <w:r>
         <w:t xml:space="preserve"> -y </w:t>
       </w:r>
       <w:proofErr w:type="spellStart"/>
       <w:r>
-        <w:t>git</w:t>
+        <w:t>poshgit</w:t>
       </w:r>
       <w:proofErr w:type="spellEnd"/>
-    </w:p>
-    <w:p>
-      <w:pPr>
-        <w:pStyle w:val="ListParagraph"/>
-        <w:numPr>
-          <w:ilvl w:val="1"/>
-          <w:numId w:val="3"/>
-        </w:numPr>
-      </w:pPr>
-      <w:proofErr w:type="spellStart"/>
-      <w:r>
-        <w:t>PoshGit</w:t>
-      </w:r>
-      <w:proofErr w:type="spellEnd"/>
-    </w:p>
-    <w:p>
-      <w:pPr>
-        <w:pStyle w:val="ListParagraph"/>
-        <w:numPr>
-          <w:ilvl w:val="2"/>
-          <w:numId w:val="3"/>
-        </w:numPr>
-      </w:pPr>
-      <w:r>
-        <w:t>https://github.com/dahlbyk/posh-git</w:t>
-      </w:r>
-    </w:p>
-    <w:p>
-      <w:pPr>
-        <w:pStyle w:val="ListParagraph"/>
-        <w:numPr>
-          <w:ilvl w:val="2"/>
-          <w:numId w:val="3"/>
-        </w:numPr>
-      </w:pPr>
-      <w:proofErr w:type="spellStart"/>
-      <w:r>
-        <w:t>cinst</w:t>
-      </w:r>
-      <w:proofErr w:type="spellEnd"/>
-      <w:r>
-        <w:t xml:space="preserve"> -y </w:t>
-      </w:r>
-      <w:proofErr w:type="spellStart"/>
-      <w:r>
-        <w:t>poshgit</w:t>
-      </w:r>
-      <w:proofErr w:type="spellEnd"/>
-      <w:r>
-        <w:t xml:space="preserve"> (run after </w:t>
-      </w:r>
-      <w:proofErr w:type="spellStart"/>
-      <w:r>
-        <w:t>git</w:t>
-      </w:r>
-      <w:proofErr w:type="spellEnd"/>
-      <w:r>
-        <w:t xml:space="preserve"> installed and PS restarted)</w:t>
-      </w:r>
-    </w:p>
-    <w:p>
-      <w:pPr>
-        <w:pStyle w:val="ListParagraph"/>
-        <w:numPr>
-          <w:ilvl w:val="1"/>
-          <w:numId w:val="3"/>
-        </w:numPr>
-      </w:pPr>
-      <w:proofErr w:type="spellStart"/>
-      <w:r>
-        <w:t>Git</w:t>
-      </w:r>
-      <w:proofErr w:type="spellEnd"/>
-      <w:r>
-        <w:t xml:space="preserve"> Aliases</w:t>
+      <w:r>
+        <w:t xml:space="preserve"> (run after git installed and PS restarted)</w:t>
+      </w:r>
+    </w:p>
+    <w:p>
+      <w:pPr>
+        <w:pStyle w:val="ListParagraph"/>
+        <w:numPr>
+          <w:ilvl w:val="1"/>
+          <w:numId w:val="3"/>
+        </w:numPr>
+      </w:pPr>
+      <w:r>
+        <w:t>Git Aliases</w:t>
       </w:r>
     </w:p>
     <w:p>
@@ -295,13 +275,8 @@
           <w:numId w:val="3"/>
         </w:numPr>
       </w:pPr>
-      <w:proofErr w:type="spellStart"/>
-      <w:r>
-        <w:t>Config</w:t>
-      </w:r>
-      <w:proofErr w:type="spellEnd"/>
-      <w:r>
-        <w:t xml:space="preserve">: </w:t>
+      <w:r>
+        <w:t xml:space="preserve">Config: </w:t>
       </w:r>
       <w:hyperlink r:id="rId7" w:history="1">
         <w:r>
@@ -440,95 +415,77 @@
           <w:numId w:val="3"/>
         </w:numPr>
       </w:pPr>
+      <w:r>
+        <w:t xml:space="preserve">Git </w:t>
+      </w:r>
       <w:proofErr w:type="spellStart"/>
       <w:r>
-        <w:t>Git</w:t>
+        <w:t>init</w:t>
       </w:r>
       <w:proofErr w:type="spellEnd"/>
-      <w:r>
-        <w:t xml:space="preserve"> </w:t>
+    </w:p>
+    <w:p>
+      <w:pPr>
+        <w:pStyle w:val="ListParagraph"/>
+        <w:numPr>
+          <w:ilvl w:val="1"/>
+          <w:numId w:val="3"/>
+        </w:numPr>
+      </w:pPr>
+      <w:r>
+        <w:t>Generate .</w:t>
       </w:r>
       <w:proofErr w:type="spellStart"/>
       <w:r>
-        <w:t>init</w:t>
+        <w:t>gitignore</w:t>
       </w:r>
       <w:proofErr w:type="spellEnd"/>
-    </w:p>
-    <w:p>
-      <w:pPr>
-        <w:pStyle w:val="ListParagraph"/>
-        <w:numPr>
-          <w:ilvl w:val="1"/>
-          <w:numId w:val="3"/>
-        </w:numPr>
-      </w:pPr>
-      <w:r>
-        <w:t>Generate .</w:t>
+      <w:r>
+        <w:t xml:space="preserve"> based on project type</w:t>
+      </w:r>
+    </w:p>
+    <w:p>
+      <w:pPr>
+        <w:pStyle w:val="ListParagraph"/>
+        <w:numPr>
+          <w:ilvl w:val="2"/>
+          <w:numId w:val="3"/>
+        </w:numPr>
+      </w:pPr>
+      <w:r>
+        <w:t>Watch out for Unicode!</w:t>
+      </w:r>
+    </w:p>
+    <w:p>
+      <w:pPr>
+        <w:pStyle w:val="ListParagraph"/>
+        <w:numPr>
+          <w:ilvl w:val="1"/>
+          <w:numId w:val="3"/>
+        </w:numPr>
+      </w:pPr>
+      <w:r>
+        <w:t>Create repository (</w:t>
       </w:r>
       <w:proofErr w:type="spellStart"/>
       <w:r>
-        <w:t>gitignore</w:t>
+        <w:t>github</w:t>
       </w:r>
       <w:proofErr w:type="spellEnd"/>
       <w:r>
-        <w:t xml:space="preserve"> based on project type</w:t>
-      </w:r>
-    </w:p>
-    <w:p>
-      <w:pPr>
-        <w:pStyle w:val="ListParagraph"/>
-        <w:numPr>
-          <w:ilvl w:val="2"/>
-          <w:numId w:val="3"/>
-        </w:numPr>
-      </w:pPr>
-      <w:r>
-        <w:t>Watch out for Unicode!</w:t>
-      </w:r>
-    </w:p>
-    <w:p>
-      <w:pPr>
-        <w:pStyle w:val="ListParagraph"/>
-        <w:numPr>
-          <w:ilvl w:val="1"/>
-          <w:numId w:val="3"/>
-        </w:numPr>
-      </w:pPr>
-      <w:r>
-        <w:t>Create repository (</w:t>
-      </w:r>
-      <w:proofErr w:type="spellStart"/>
-      <w:r>
-        <w:t>github</w:t>
-      </w:r>
-      <w:proofErr w:type="spellEnd"/>
-      <w:r>
-        <w:t>/</w:t>
-      </w:r>
-      <w:proofErr w:type="spellStart"/>
-      <w:r>
-        <w:t>bitbucket</w:t>
-      </w:r>
-      <w:proofErr w:type="spellEnd"/>
-      <w:r>
-        <w:t>)</w:t>
-      </w:r>
-    </w:p>
-    <w:p>
-      <w:pPr>
-        <w:pStyle w:val="ListParagraph"/>
-        <w:numPr>
-          <w:ilvl w:val="1"/>
-          <w:numId w:val="3"/>
-        </w:numPr>
-      </w:pPr>
-      <w:proofErr w:type="spellStart"/>
-      <w:r>
-        <w:t>Git</w:t>
-      </w:r>
-      <w:proofErr w:type="spellEnd"/>
-      <w:r>
-        <w:t xml:space="preserve"> remote add origin PATH</w:t>
+        <w:t>/bitbucket)</w:t>
+      </w:r>
+    </w:p>
+    <w:p>
+      <w:pPr>
+        <w:pStyle w:val="ListParagraph"/>
+        <w:numPr>
+          <w:ilvl w:val="1"/>
+          <w:numId w:val="3"/>
+        </w:numPr>
+      </w:pPr>
+      <w:r>
+        <w:t>Git remote add origin PATH</w:t>
       </w:r>
     </w:p>
     <w:p>
@@ -587,13 +544,8 @@
           <w:numId w:val="3"/>
         </w:numPr>
       </w:pPr>
-      <w:proofErr w:type="spellStart"/>
-      <w:r>
-        <w:t>Git</w:t>
-      </w:r>
-      <w:proofErr w:type="spellEnd"/>
-      <w:r>
-        <w:t xml:space="preserve"> push </w:t>
+      <w:r>
+        <w:t xml:space="preserve">Git push </w:t>
       </w:r>
       <w:r>
         <w:t>–u origin master</w:t>
@@ -655,13 +607,8 @@
           <w:numId w:val="3"/>
         </w:numPr>
       </w:pPr>
-      <w:proofErr w:type="spellStart"/>
-      <w:r>
-        <w:t>Git</w:t>
-      </w:r>
-      <w:proofErr w:type="spellEnd"/>
-      <w:r>
-        <w:t xml:space="preserve"> clone </w:t>
+      <w:r>
+        <w:t xml:space="preserve">Git clone </w:t>
       </w:r>
       <w:r>
         <w:t>PATH</w:t>
@@ -858,13 +805,8 @@
           <w:numId w:val="3"/>
         </w:numPr>
       </w:pPr>
-      <w:proofErr w:type="spellStart"/>
-      <w:r>
-        <w:t>Git</w:t>
-      </w:r>
-      <w:proofErr w:type="spellEnd"/>
-      <w:r>
-        <w:t xml:space="preserve"> branch –merged</w:t>
+      <w:r>
+        <w:t>Git branch –merged</w:t>
       </w:r>
     </w:p>
     <w:p>
@@ -875,13 +817,8 @@
           <w:numId w:val="3"/>
         </w:numPr>
       </w:pPr>
-      <w:proofErr w:type="spellStart"/>
-      <w:r>
-        <w:t>Git</w:t>
-      </w:r>
-      <w:proofErr w:type="spellEnd"/>
-      <w:r>
-        <w:t xml:space="preserve"> branch –d DEADBRANCH</w:t>
+      <w:r>
+        <w:t>Git branch –d DEADBRANCH</w:t>
       </w:r>
     </w:p>
     <w:p>
@@ -893,13 +830,8 @@
         </w:numPr>
       </w:pPr>
       <w:r>
-        <w:t xml:space="preserve">General use of </w:t>
-      </w:r>
-      <w:proofErr w:type="spellStart"/>
-      <w:r>
-        <w:t>git</w:t>
-      </w:r>
-      <w:proofErr w:type="spellEnd"/>
+        <w:t>General use of git</w:t>
+      </w:r>
     </w:p>
     <w:p>
       <w:pPr>
@@ -945,13 +877,8 @@
           <w:numId w:val="3"/>
         </w:numPr>
       </w:pPr>
-      <w:proofErr w:type="spellStart"/>
-      <w:r>
-        <w:t>Git</w:t>
-      </w:r>
-      <w:proofErr w:type="spellEnd"/>
-      <w:r>
-        <w:t xml:space="preserve"> Stash</w:t>
+      <w:r>
+        <w:t>Git Stash</w:t>
       </w:r>
     </w:p>
     <w:p>
@@ -974,30 +901,20 @@
           <w:numId w:val="3"/>
         </w:numPr>
       </w:pPr>
-      <w:proofErr w:type="spellStart"/>
-      <w:r>
-        <w:t>Git</w:t>
-      </w:r>
-      <w:proofErr w:type="spellEnd"/>
-      <w:r>
-        <w:t xml:space="preserve"> checkout FILE</w:t>
-      </w:r>
-    </w:p>
-    <w:p>
-      <w:pPr>
-        <w:pStyle w:val="ListParagraph"/>
-        <w:numPr>
-          <w:ilvl w:val="2"/>
-          <w:numId w:val="3"/>
-        </w:numPr>
-      </w:pPr>
-      <w:proofErr w:type="spellStart"/>
-      <w:r>
-        <w:t>Git</w:t>
-      </w:r>
-      <w:proofErr w:type="spellEnd"/>
-      <w:r>
-        <w:t xml:space="preserve"> reset head</w:t>
+      <w:r>
+        <w:t>Git checkout FILE</w:t>
+      </w:r>
+    </w:p>
+    <w:p>
+      <w:pPr>
+        <w:pStyle w:val="ListParagraph"/>
+        <w:numPr>
+          <w:ilvl w:val="2"/>
+          <w:numId w:val="3"/>
+        </w:numPr>
+      </w:pPr>
+      <w:r>
+        <w:t>Git reset head</w:t>
       </w:r>
       <w:r>
         <w:t xml:space="preserve"> </w:t>
@@ -1014,30 +931,20 @@
           <w:numId w:val="3"/>
         </w:numPr>
       </w:pPr>
-      <w:proofErr w:type="spellStart"/>
-      <w:r>
-        <w:t>Git</w:t>
-      </w:r>
-      <w:proofErr w:type="spellEnd"/>
-      <w:r>
-        <w:t xml:space="preserve"> reset head</w:t>
-      </w:r>
-    </w:p>
-    <w:p>
-      <w:pPr>
-        <w:pStyle w:val="ListParagraph"/>
-        <w:numPr>
-          <w:ilvl w:val="2"/>
-          <w:numId w:val="3"/>
-        </w:numPr>
-      </w:pPr>
-      <w:proofErr w:type="spellStart"/>
-      <w:r>
-        <w:t>Git</w:t>
-      </w:r>
-      <w:proofErr w:type="spellEnd"/>
-      <w:r>
-        <w:t xml:space="preserve"> reset head --hard</w:t>
+      <w:r>
+        <w:t>Git reset head</w:t>
+      </w:r>
+    </w:p>
+    <w:p>
+      <w:pPr>
+        <w:pStyle w:val="ListParagraph"/>
+        <w:numPr>
+          <w:ilvl w:val="2"/>
+          <w:numId w:val="3"/>
+        </w:numPr>
+      </w:pPr>
+      <w:r>
+        <w:t>Git reset head --hard</w:t>
       </w:r>
     </w:p>
     <w:p>
@@ -1073,13 +980,8 @@
         </w:numPr>
       </w:pPr>
       <w:r>
-        <w:t xml:space="preserve">Edge-cases of </w:t>
-      </w:r>
-      <w:proofErr w:type="spellStart"/>
-      <w:r>
-        <w:t>Git</w:t>
-      </w:r>
-      <w:proofErr w:type="spellEnd"/>
+        <w:t>Edge-cases of Git</w:t>
+      </w:r>
     </w:p>
     <w:p>
       <w:pPr>
@@ -1126,15 +1028,7 @@
         </w:numPr>
       </w:pPr>
       <w:r>
-        <w:t xml:space="preserve">Forgot a file? </w:t>
-      </w:r>
-      <w:proofErr w:type="spellStart"/>
-      <w:r>
-        <w:t>Git</w:t>
-      </w:r>
-      <w:proofErr w:type="spellEnd"/>
-      <w:r>
-        <w:t xml:space="preserve"> commit –amend</w:t>
+        <w:t>Forgot a file? Git commit –amend</w:t>
       </w:r>
     </w:p>
     <w:p>
@@ -1146,15 +1040,7 @@
         </w:numPr>
       </w:pPr>
       <w:r>
-        <w:t xml:space="preserve">Squash: </w:t>
-      </w:r>
-      <w:proofErr w:type="spellStart"/>
-      <w:r>
-        <w:t>Git</w:t>
-      </w:r>
-      <w:proofErr w:type="spellEnd"/>
-      <w:r>
-        <w:t xml:space="preserve"> rebase –I HEAD~#</w:t>
+        <w:t>Squash: Git rebase –I HEAD~#</w:t>
       </w:r>
     </w:p>
     <w:p>
@@ -1166,26 +1052,10 @@
         </w:numPr>
       </w:pPr>
       <w:r>
-        <w:t xml:space="preserve">Squash: </w:t>
-      </w:r>
-      <w:proofErr w:type="spellStart"/>
-      <w:r>
-        <w:t>Git</w:t>
-      </w:r>
-      <w:proofErr w:type="spellEnd"/>
-      <w:r>
-        <w:t xml:space="preserve"> reset </w:t>
-      </w:r>
-      <w:r>
-        <w:t xml:space="preserve">HEAD~# &amp;&amp; </w:t>
-      </w:r>
-      <w:proofErr w:type="spellStart"/>
-      <w:r>
-        <w:t>git</w:t>
-      </w:r>
-      <w:proofErr w:type="spellEnd"/>
-      <w:r>
-        <w:t xml:space="preserve"> commit –am “message”</w:t>
+        <w:t xml:space="preserve">Squash: Git reset </w:t>
+      </w:r>
+      <w:r>
+        <w:t>HEAD~# &amp;&amp; git commit –am “message”</w:t>
       </w:r>
     </w:p>
     <w:p>
@@ -1208,13 +1078,8 @@
           <w:numId w:val="3"/>
         </w:numPr>
       </w:pPr>
-      <w:proofErr w:type="spellStart"/>
-      <w:r>
-        <w:t>Git</w:t>
-      </w:r>
-      <w:proofErr w:type="spellEnd"/>
-      <w:r>
-        <w:t xml:space="preserve"> push –force</w:t>
+      <w:r>
+        <w:t>Git push –force</w:t>
       </w:r>
     </w:p>
     <w:p>
@@ -1237,24 +1102,12 @@
           <w:numId w:val="3"/>
         </w:numPr>
       </w:pPr>
-      <w:proofErr w:type="spellStart"/>
-      <w:r>
-        <w:t>Git</w:t>
-      </w:r>
-      <w:proofErr w:type="spellEnd"/>
-      <w:r>
-        <w:t xml:space="preserve"> pull --force</w:t>
+      <w:r>
+        <w:t>Git pull --force</w:t>
       </w:r>
       <w:bookmarkStart w:id="0" w:name="_GoBack"/>
       <w:bookmarkEnd w:id="0"/>
     </w:p>
-    <w:p>
-      <w:pPr>
-        <w:pStyle w:val="ListParagraph"/>
-        <w:ind w:left="1800"/>
-      </w:pPr>
-    </w:p>
-    <w:p/>
     <w:p/>
     <w:p/>
     <w:p>
@@ -1274,7 +1127,7 @@
 </file>
 
 <file path=word/numbering.xml><?xml version="1.0" encoding="utf-8"?>
-<w:numbering xmlns:wpc="http://schemas.microsoft.com/office/word/2010/wordprocessingCanvas" xmlns:mc="http://schemas.openxmlformats.org/markup-compatibility/2006" xmlns:o="urn:schemas-microsoft-com:office:office" xmlns:r="http://schemas.openxmlformats.org/officeDocument/2006/relationships" xmlns:m="http://schemas.openxmlformats.org/officeDocument/2006/math" xmlns:v="urn:schemas-microsoft-com:vml" xmlns:wp14="http://schemas.microsoft.com/office/word/2010/wordprocessingDrawing" xmlns:wp="http://schemas.openxmlformats.org/drawingml/2006/wordprocessingDrawing" xmlns:w10="urn:schemas-microsoft-com:office:word" xmlns:w="http://schemas.openxmlformats.org/wordprocessingml/2006/main" xmlns:w14="http://schemas.microsoft.com/office/word/2010/wordml" xmlns:w15="http://schemas.microsoft.com/office/word/2012/wordml" xmlns:wpg="http://schemas.microsoft.com/office/word/2010/wordprocessingGroup" xmlns:wpi="http://schemas.microsoft.com/office/word/2010/wordprocessingInk" xmlns:wne="http://schemas.microsoft.com/office/word/2006/wordml" xmlns:wps="http://schemas.microsoft.com/office/word/2010/wordprocessingShape" mc:Ignorable="w14 w15 wp14">
+<w:numbering xmlns:wpc="http://schemas.microsoft.com/office/word/2010/wordprocessingCanvas" xmlns:cx="http://schemas.microsoft.com/office/drawing/2014/chartex" xmlns:cx1="http://schemas.microsoft.com/office/drawing/2015/9/8/chartex" xmlns:cx2="http://schemas.microsoft.com/office/drawing/2015/10/21/chartex" xmlns:cx3="http://schemas.microsoft.com/office/drawing/2016/5/9/chartex" xmlns:cx4="http://schemas.microsoft.com/office/drawing/2016/5/10/chartex" xmlns:cx5="http://schemas.microsoft.com/office/drawing/2016/5/11/chartex" xmlns:cx6="http://schemas.microsoft.com/office/drawing/2016/5/12/chartex" xmlns:cx7="http://schemas.microsoft.com/office/drawing/2016/5/13/chartex" xmlns:cx8="http://schemas.microsoft.com/office/drawing/2016/5/14/chartex" xmlns:mc="http://schemas.openxmlformats.org/markup-compatibility/2006" xmlns:aink="http://schemas.microsoft.com/office/drawing/2016/ink" xmlns:am3d="http://schemas.microsoft.com/office/drawing/2017/model3d" xmlns:o="urn:schemas-microsoft-com:office:office" xmlns:r="http://schemas.openxmlformats.org/officeDocument/2006/relationships" xmlns:m="http://schemas.openxmlformats.org/officeDocument/2006/math" xmlns:v="urn:schemas-microsoft-com:vml" xmlns:wp14="http://schemas.microsoft.com/office/word/2010/wordprocessingDrawing" xmlns:wp="http://schemas.openxmlformats.org/drawingml/2006/wordprocessingDrawing" xmlns:w10="urn:schemas-microsoft-com:office:word" xmlns:w="http://schemas.openxmlformats.org/wordprocessingml/2006/main" xmlns:w14="http://schemas.microsoft.com/office/word/2010/wordml" xmlns:w15="http://schemas.microsoft.com/office/word/2012/wordml" xmlns:w16se="http://schemas.microsoft.com/office/word/2015/wordml/symex" xmlns:wpg="http://schemas.microsoft.com/office/word/2010/wordprocessingGroup" xmlns:wpi="http://schemas.microsoft.com/office/word/2010/wordprocessingInk" xmlns:wne="http://schemas.microsoft.com/office/word/2006/wordml" xmlns:wps="http://schemas.microsoft.com/office/word/2010/wordprocessingShape" mc:Ignorable="w14 w15 w16se wp14">
   <w:abstractNum w:abstractNumId="0" w15:restartNumberingAfterBreak="0">
     <w:nsid w:val="32B918FC"/>
     <w:multiLevelType w:val="multilevel"/>
@@ -1616,7 +1469,7 @@
 </file>
 
 <file path=word/styles.xml><?xml version="1.0" encoding="utf-8"?>
-<w:styles xmlns:mc="http://schemas.openxmlformats.org/markup-compatibility/2006" xmlns:r="http://schemas.openxmlformats.org/officeDocument/2006/relationships" xmlns:w="http://schemas.openxmlformats.org/wordprocessingml/2006/main" xmlns:w14="http://schemas.microsoft.com/office/word/2010/wordml" xmlns:w15="http://schemas.microsoft.com/office/word/2012/wordml" mc:Ignorable="w14 w15">
+<w:styles xmlns:mc="http://schemas.openxmlformats.org/markup-compatibility/2006" xmlns:r="http://schemas.openxmlformats.org/officeDocument/2006/relationships" xmlns:w="http://schemas.openxmlformats.org/wordprocessingml/2006/main" xmlns:w14="http://schemas.microsoft.com/office/word/2010/wordml" xmlns:w15="http://schemas.microsoft.com/office/word/2012/wordml" xmlns:w16se="http://schemas.microsoft.com/office/word/2015/wordml/symex" mc:Ignorable="w14 w15 w16se">
   <w:docDefaults>
     <w:rPrDefault>
       <w:rPr>
@@ -1632,7 +1485,7 @@
       </w:pPr>
     </w:pPrDefault>
   </w:docDefaults>
-  <w:latentStyles w:defLockedState="0" w:defUIPriority="99" w:defSemiHidden="0" w:defUnhideWhenUsed="0" w:defQFormat="0" w:count="371">
+  <w:latentStyles w:defLockedState="0" w:defUIPriority="99" w:defSemiHidden="0" w:defUnhideWhenUsed="0" w:defQFormat="0" w:count="375">
     <w:lsdException w:name="Normal" w:uiPriority="0" w:qFormat="1"/>
     <w:lsdException w:name="heading 1" w:uiPriority="9" w:qFormat="1"/>
     <w:lsdException w:name="heading 2" w:semiHidden="1" w:uiPriority="9" w:unhideWhenUsed="1" w:qFormat="1"/>
@@ -1738,7 +1591,6 @@
     <w:lsdException w:name="HTML Sample" w:semiHidden="1" w:unhideWhenUsed="1"/>
     <w:lsdException w:name="HTML Typewriter" w:semiHidden="1" w:unhideWhenUsed="1"/>
     <w:lsdException w:name="HTML Variable" w:semiHidden="1" w:unhideWhenUsed="1"/>
-    <w:lsdException w:name="Normal Table" w:semiHidden="1" w:unhideWhenUsed="1"/>
     <w:lsdException w:name="annotation subject" w:semiHidden="1" w:unhideWhenUsed="1"/>
     <w:lsdException w:name="No List" w:semiHidden="1" w:unhideWhenUsed="1"/>
     <w:lsdException w:name="Outline List 1" w:semiHidden="1" w:unhideWhenUsed="1"/>
@@ -1782,10 +1634,8 @@
     <w:lsdException w:name="Table Elegant" w:semiHidden="1" w:unhideWhenUsed="1"/>
     <w:lsdException w:name="Table Professional" w:semiHidden="1" w:unhideWhenUsed="1"/>
     <w:lsdException w:name="Table Subtle 1" w:semiHidden="1" w:unhideWhenUsed="1"/>
-    <w:lsdException w:name="Table Subtle 2" w:semiHidden="1" w:unhideWhenUsed="1"/>
     <w:lsdException w:name="Table Web 1" w:semiHidden="1" w:unhideWhenUsed="1"/>
     <w:lsdException w:name="Table Web 2" w:semiHidden="1" w:unhideWhenUsed="1"/>
-    <w:lsdException w:name="Table Web 3" w:semiHidden="1" w:unhideWhenUsed="1"/>
     <w:lsdException w:name="Balloon Text" w:semiHidden="1" w:unhideWhenUsed="1"/>
     <w:lsdException w:name="Table Grid" w:uiPriority="39"/>
     <w:lsdException w:name="Table Theme" w:semiHidden="1" w:unhideWhenUsed="1"/>
@@ -2004,6 +1854,10 @@
     <w:lsdException w:name="List Table 5 Dark Accent 6" w:uiPriority="50"/>
     <w:lsdException w:name="List Table 6 Colorful Accent 6" w:uiPriority="51"/>
     <w:lsdException w:name="List Table 7 Colorful Accent 6" w:uiPriority="52"/>
+    <w:lsdException w:name="Mention" w:semiHidden="1" w:unhideWhenUsed="1"/>
+    <w:lsdException w:name="Smart Hyperlink" w:semiHidden="1" w:unhideWhenUsed="1"/>
+    <w:lsdException w:name="Hashtag" w:semiHidden="1" w:unhideWhenUsed="1"/>
+    <w:lsdException w:name="Unresolved Mention" w:semiHidden="1" w:unhideWhenUsed="1"/>
   </w:latentStyles>
   <w:style w:type="paragraph" w:default="1" w:styleId="Normal">
     <w:name w:val="Normal"/>

</xml_diff>